<commit_message>
Do not look down on anyone
</commit_message>
<xml_diff>
--- a/DO NOT DESPISE PEOPLE.docx
+++ b/DO NOT DESPISE PEOPLE.docx
@@ -61,7 +61,13 @@
         <w:spacing w:before="240" w:after="0"/>
       </w:pPr>
       <w:r>
-        <w:t>From then on, Alex made an effort to not despise people and to always try to see the best in others, no matter what they looked like or what their circumstances might be. He learned that everyone has a story and that it's important to treat others with kindness and respect, even when it's difficult.</w:t>
+        <w:t>From then on, Alex made an effort to not despise people and to always try to see the best in others, no matter what they looked like or what their circumstances might be. He learned that everyone has a story and that it's important to treat others with kindness and r</w:t>
+      </w:r>
+      <w:r>
+        <w:t>espect, even when it's not easy</w:t>
+      </w:r>
+      <w:r>
+        <w:t>.</w:t>
       </w:r>
     </w:p>
     <w:p>

</xml_diff>